<commit_message>
Unit tests for strategies and metrics
</commit_message>
<xml_diff>
--- a/Project Deliverable.docx
+++ b/Project Deliverable.docx
@@ -62,15 +62,7 @@
     <w:p>
       <w:r>
         <w:rPr/>
-        <w:t>MarketPl.ai</w:t>
-      </w:r>
-      <w:r>
-        <w:rPr/>
-        <w:t xml:space="preserve"> </w:t>
-      </w:r>
-      <w:r>
-        <w:rPr/>
-        <w:t>helps users evaluate how different investment strategies would have performed using historical market data. Unlike live trading platforms or brokerage tools, this application focuses on offline analysis, clarity, and educational insight - allowing users to explore how strategies such as Buy &amp; Hold, Moving Average Crossover, or Periodic Investing behave over time under real historical conditions.</w:t>
+        <w:t>MarketPl.ai is a web application for exploring how investment strategies would have performed using historical stock and ETF price data. It is designed for analysis and learning: users select a symbol and time period, run simulations under consistent assumptions, and review outcomes through clear charts, metrics, and trade history.</w:t>
       </w:r>
     </w:p>
     <w:p>
@@ -88,7 +80,7 @@
       </w:pPr>
       <w:r>
         <w:rPr/>
-        <w:t>You will create a modern desktop or web application that enables users to import historical price data from CSV files, configure investment strategies, simulate portfolio evolution, and analyze return and risk metrics through clear visualizations and comparisons.</w:t>
+        <w:t>Users start by importing historical price data from CSV files and monitoring import progress and status. Once data is available, they can browse symbols, filter by date ranges, and inspect price series in a data explorer. Backtesting features allow users to choose a strategy (e.g., Buy and Hold, Dollar-Cost Averaging, Moving Average Crossover, RSI, Bollinger Bands), configure strategy parameters, and run simulations for a single symbol or a small weighted portfolio. Results include an equity curve, key performance and risk metrics, and a trade log, with the option to compare multiple strategies side-by-side on the same dataset.</w:t>
       </w:r>
     </w:p>
     <w:p>
@@ -232,10 +224,7 @@
         <w:outlineLvl w:val="2"/>
       </w:pPr>
       <w:r>
-        <w:t>Key prompts or interactions</w:t>
-      </w:r>
-      <w:r>
-        <w:t xml:space="preserve"> (2–3 examples are enough)</w:t>
+        <w:t>Key prompts or interactions (2–3 examples are enough)</w:t>
       </w:r>
     </w:p>
     <w:p>
@@ -338,13 +327,7 @@
     </w:p>
     <w:p>
       <w:r>
-        <w:t xml:space="preserve">Include at least </w:t>
-      </w:r>
-      <w:r>
-        <w:t>two screenshots of the functioning system</w:t>
-      </w:r>
-      <w:r>
-        <w:t>.</w:t>
+        <w:t>Include at least two screenshots of the functioning system.</w:t>
       </w:r>
     </w:p>
     <w:p>
@@ -390,15 +373,7 @@
     </w:p>
     <w:p>
       <w:r>
-        <w:t xml:space="preserve">Total size: </w:t>
-      </w:r>
-      <w:proofErr w:type="gramStart"/>
-      <w:r>
-        <w:t>typically</w:t>
-      </w:r>
-      <w:proofErr w:type="gramEnd"/>
-      <w:r>
-        <w:t xml:space="preserve"> 3-6 pages</w:t>
+        <w:t>Total size: typically 3-6 pages</w:t>
       </w:r>
     </w:p>
     <w:p/>
@@ -541,7 +516,7 @@
               <v:stroke joinstyle="miter"/>
               <v:path gradientshapeok="t" o:connecttype="rect"/>
             </v:shapetype>
-            <v:shape id="Text Box 6" style="position:absolute;margin-left:109.85pt;margin-top:28.05pt;width:40.15pt;height:13pt;z-index:251660288;visibility:visible;mso-wrap-style:square;mso-width-percent:0;mso-height-percent:0;mso-wrap-distance-left:9pt;mso-wrap-distance-top:0;mso-wrap-distance-right:9pt;mso-wrap-distance-bottom:0;mso-position-horizontal:absolute;mso-position-horizontal-relative:text;mso-position-vertical:absolute;mso-position-vertical-relative:text;mso-width-percent:0;mso-height-percent:0;mso-width-relative:page;mso-height-relative:page;v-text-anchor:middle" o:spid="_x0000_s1026" filled="f" stroked="f" strokeweight=".5pt" type="#_x0000_t202" o:gfxdata="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">
+            <v:shape id="Text Box 6" style="position:absolute;margin-left:109.85pt;margin-top:28.05pt;width:40.15pt;height:13pt;z-index:251660288;visibility:visible;mso-wrap-style:square;mso-width-percent:0;mso-height-percent:0;mso-wrap-distance-left:9pt;mso-wrap-distance-top:0;mso-wrap-distance-right:9pt;mso-wrap-distance-bottom:0;mso-position-horizontal:absolute;mso-position-horizontal-relative:text;mso-position-vertical:absolute;mso-position-vertical-relative:text;mso-width-percent:0;mso-height-percent:0;mso-width-relative:page;mso-height-relative:page;v-text-anchor:middle" o:spid="_x0000_s1026" filled="f" stroked="f" strokeweight=".5pt" type="#_x0000_t202" o:gfxdata="UEsDBBQABgAIAAAAIQC2gziS/gAAAOEBAAATAAAAW0NvbnRlbnRfVHlwZXNdLnhtbJSRQU7DMBBF 90jcwfIWJU67QAgl6YK0S0CoHGBkTxKLZGx5TGhvj5O2G0SRWNoz/78nu9wcxkFMGNg6quQqL6RA 0s5Y6ir5vt9lD1JwBDIwOMJKHpHlpr69KfdHjyxSmriSfYz+USnWPY7AufNIadK6MEJMx9ApD/oD OlTrorhX2lFEilmcO2RdNtjC5xDF9pCuTyYBB5bi6bQ4syoJ3g9WQ0ymaiLzg5KdCXlKLjvcW893 SUOqXwnz5DrgnHtJTxOsQfEKIT7DmDSUCaxw7Rqn8787ZsmRM9e2VmPeBN4uqYvTtW7jvijg9N/y JsXecLq0q+WD6m8AAAD//wMAUEsDBBQABgAIAAAAIQA4/SH/1gAAAJQBAAALAAAAX3JlbHMvLnJl bHOkkMFqwzAMhu+DvYPRfXGawxijTi+j0GvpHsDYimMaW0Yy2fr2M4PBMnrbUb/Q94l/f/hMi1qR JVI2sOt6UJgd+ZiDgffL8ekFlFSbvV0oo4EbChzGx4f9GRdb25HMsYhqlCwG5lrLq9biZkxWOiqY 22YiTra2kYMu1l1tQD30/bPm3wwYN0x18gb45AdQl1tp5j/sFB2T0FQ7R0nTNEV3j6o9feQzro1i OWA14Fm+Q8a1a8+Bvu/d/dMb2JY5uiPbhG/ktn4cqGU/er3pcvwCAAD//wMAUEsDBBQABgAIAAAA IQCwitV7eAIAAFcFAAAOAAAAZHJzL2Uyb0RvYy54bWysVN9P2zAQfp+0/8Hy+0gKa1UqUtSBmCYh QMDEs+vYNJrt8+xrk+6v39lJCmJ7YdpLcr777vP99Nl5Zw3bqRAbcBWfHJWcKSehbtxzxb8/Xn2a cxZRuFoYcKriexX5+fLjh7PWL9QxbMDUKjAicXHR+opvEP2iKKLcKCviEXjlyKghWIF0DM9FHURL 7NYUx2U5K1oItQ8gVYykveyNfJn5tVYSb7WOCpmpOMWG+Rvyd52+xfJMLJ6D8JtGDmGIf4jCisbR pQeqS4GCbUPzB5VtZIAIGo8k2AK0bqTKOVA2k/JNNg8b4VXOhYoT/aFM8f/RypvdXWBNXfEZZ05Y atGj6pB9gY7NUnVaHxcEevAEw47U1OVRH0mZku50sOlP6TCyU533h9omMknKaXl6Ov3MmSTTZDY9 mc8TS/Hi7EPErwosS0LFA7UuV1TsriP20BGS7nJw1RiT22ccayn+k2mZHQ4WIjcuYVUehIEmJdQH niXcG5Uwxt0rTYXI8SdFHkF1YQLbCRoeIaVymFPPvIROKE1BvMdxwL9E9R7nPo/xZnB4cLaNg5Cz fxN2/WMMWfd4qvmrvJOI3bobGr2Gek99DtDvSfTyqqFuXIuIdyLQYlBradnxlj7aAFUdBomzDYRf f9MnPM0rWTlradEqHn9uRVCcmW+OJnkyL8u0mflAQhiF9Si4rb0AasGEnhIvs5hwaEZRB7BP9A6s 0k1kEk7SfRWXGMbDBfZLTy+JVKtVhtEGeoHX7sHLRJ56kibssXsSwQ9jiDS/NzAuoli8mcYemzwd rLYIusmjmsra13IoN21vHvbhpUnPw+tzRr28h8vfAAAA//8DAFBLAwQUAAYACAAAACEAZsioYd4A AAAJAQAADwAAAGRycy9kb3ducmV2LnhtbEyPQU7DMBBF90jcwRokdtROEKFN41QFqayQaAoHcOIh CY3HIXYbc3vMqixH8/T/+8UmmIGdcXK9JQnJQgBDaqzuqZXw8b67WwJzXpFWgyWU8IMONuX1VaFy bWeq8HzwLYsh5HIlofN+zDl3TYdGuYUdkeLv005G+XhOLdeTmmO4GXgqRMaN6ik2dGrE5w6b4+Fk JDzhy/y6F8d6lwVPX2/f1X5bBSlvb8J2Dcxj8BcY/vSjOpTRqbYn0o4NEtJk9RhRCQ9ZAiwC90LE cbWEZZoALwv+f0H5CwAA//8DAFBLAQItABQABgAIAAAAIQC2gziS/gAAAOEBAAATAAAAAAAAAAAA AAAAAAAAAABbQ29udGVudF9UeXBlc10ueG1sUEsBAi0AFAAGAAgAAAAhADj9If/WAAAAlAEAAAsA AAAAAAAAAAAAAAAALwEAAF9yZWxzLy5yZWxzUEsBAi0AFAAGAAgAAAAhALCK1Xt4AgAAVwUAAA4A AAAAAAAAAAAAAAAALgIAAGRycy9lMm9Eb2MueG1sUEsBAi0AFAAGAAgAAAAhAGbIqGHeAAAACQEA AA8AAAAAAAAAAAAAAAAA0gQAAGRycy9kb3ducmV2LnhtbFBLBQYAAAAABAAEAPMAAADdBQAAAAA= ">
               <v:textbox inset=".5mm,0,0,0">
                 <w:txbxContent>
                   <w:p>
@@ -1337,7 +1312,7 @@
         </mc:Choice>
         <mc:Fallback>
           <w:pict w14:anchorId="22B666B5">
-            <v:shape id="Text Box 16" style="position:absolute;margin-left:109pt;margin-top:7pt;width:411.4pt;height:40.45pt;z-index:251657216;visibility:visible;mso-wrap-style:square;mso-width-percent:0;mso-height-percent:0;mso-wrap-distance-left:9pt;mso-wrap-distance-top:0;mso-wrap-distance-right:9pt;mso-wrap-distance-bottom:0;mso-position-horizontal:absolute;mso-position-horizontal-relative:text;mso-position-vertical:absolute;mso-position-vertical-relative:text;mso-width-percent:0;mso-height-percent:0;mso-width-relative:page;mso-height-relative:page;v-text-anchor:top" o:spid="_x0000_s1027" filled="f" stroked="f" type="#_x0000_t202" o:gfxdata="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" w14:anchorId="2074F399">
+            <v:shape id="Text Box 16" style="position:absolute;margin-left:109pt;margin-top:7pt;width:411.4pt;height:40.45pt;z-index:251657216;visibility:visible;mso-wrap-style:square;mso-width-percent:0;mso-height-percent:0;mso-wrap-distance-left:9pt;mso-wrap-distance-top:0;mso-wrap-distance-right:9pt;mso-wrap-distance-bottom:0;mso-position-horizontal:absolute;mso-position-horizontal-relative:text;mso-position-vertical:absolute;mso-position-vertical-relative:text;mso-width-percent:0;mso-height-percent:0;mso-width-relative:page;mso-height-relative:page;v-text-anchor:top" o:spid="_x0000_s1027" filled="f" stroked="f" type="#_x0000_t202" o:gfxdata="UEsDBBQABgAIAAAAIQC2gziS/gAAAOEBAAATAAAAW0NvbnRlbnRfVHlwZXNdLnhtbJSRQU7DMBBF 90jcwfIWJU67QAgl6YK0S0CoHGBkTxKLZGx5TGhvj5O2G0SRWNoz/78nu9wcxkFMGNg6quQqL6RA 0s5Y6ir5vt9lD1JwBDIwOMJKHpHlpr69KfdHjyxSmriSfYz+USnWPY7AufNIadK6MEJMx9ApD/oD OlTrorhX2lFEilmcO2RdNtjC5xDF9pCuTyYBB5bi6bQ4syoJ3g9WQ0ymaiLzg5KdCXlKLjvcW893 SUOqXwnz5DrgnHtJTxOsQfEKIT7DmDSUCaxw7Rqn8787ZsmRM9e2VmPeBN4uqYvTtW7jvijg9N/y JsXecLq0q+WD6m8AAAD//wMAUEsDBBQABgAIAAAAIQA4/SH/1gAAAJQBAAALAAAAX3JlbHMvLnJl bHOkkMFqwzAMhu+DvYPRfXGawxijTi+j0GvpHsDYimMaW0Yy2fr2M4PBMnrbUb/Q94l/f/hMi1qR JVI2sOt6UJgd+ZiDgffL8ekFlFSbvV0oo4EbChzGx4f9GRdb25HMsYhqlCwG5lrLq9biZkxWOiqY 22YiTra2kYMu1l1tQD30/bPm3wwYN0x18gb45AdQl1tp5j/sFB2T0FQ7R0nTNEV3j6o9feQzro1i OWA14Fm+Q8a1a8+Bvu/d/dMb2JY5uiPbhG/ktn4cqGU/er3pcvwCAAD//wMAUEsDBBQABgAIAAAA IQD7of31DAIAAPsDAAAOAAAAZHJzL2Uyb0RvYy54bWysU9tu2zAMfR+wfxD0vthxm64z4hRduw4D ugvQ7gMYWY6FSaImKbGzry8lJ1mwvQ3TgyCJ5CHPIbW8GY1mO+mDQtvw+azkTFqBrbKbhn9/fnhz zVmIYFvQaGXD9zLwm9XrV8vB1bLCHnUrPSMQG+rBNbyP0dVFEUQvDYQZOmnJ2KE3EOnqN0XrYSB0 o4uqLK+KAX3rPAoZAr3eT0a+yvhdJ0X82nVBRqYbTrXFvPu8r9NerJZQbzy4XolDGfAPVRhQlpKe oO4hAtt69ReUUcJjwC7OBJoCu04JmTkQm3n5B5unHpzMXEic4E4yhf8HK77svnmmWurdFWcWDPXo WY6RvceR0RPpM7hQk9uTI8c40jv5Zq7BPaL4EZjFux7sRt56j0MvoaX65imyOAudcEICWQ+fsaU8 sI2YgcbOmyQeycEInfq0P/Um1SLocVFVi7K65EyQbTG/eDtf5BRQH6OdD/GjRMPSoeGeep/RYfcY YqoG6qNLSmbxQWmd+68tGxr+blEtcsCZxahI46mVafh1mdY0MInkB9vm4AhKT2dKoO2BdSI6UY7j epwEPoq5xnZPMnicppF+Dx169L84G2gSGx5+bsFLzvQnm6RMmWl08+XygqaeM39uWZ9fwAqCanjk bDrexTzuE+VbkrxTWY3Um6mSQ8k0YVmkw29II3x+z16//+zqBQAA//8DAFBLAwQUAAYACAAAACEA DdMvBd8AAAAKAQAADwAAAGRycy9kb3ducmV2LnhtbEyPzU7DMBCE70i8g7VI3KjdElAa4lT9ERJH WjhwdOMlTonXUey24e3ZnuhpNZrR7HzlYvSdOOEQ20AaphMFAqkOtqVGw+fH60MOIiZD1nSBUMMv RlhUtzelKWw40xZPu9QILqFYGA0upb6QMtYOvYmT0COx9x0GbxLLoZF2MGcu952cKfUsvWmJPzjT 49ph/bM7eg3bgz085m61fPoaN+u3VWw2MrxrfX83Ll9AJBzTfxgu83k6VLxpH45ko+g0zKY5syQ2 Mr6XgMoUw+w1zLM5yKqU1wjVHwAAAP//AwBQSwECLQAUAAYACAAAACEAtoM4kv4AAADhAQAAEwAA AAAAAAAAAAAAAAAAAAAAW0NvbnRlbnRfVHlwZXNdLnhtbFBLAQItABQABgAIAAAAIQA4/SH/1gAA AJQBAAALAAAAAAAAAAAAAAAAAC8BAABfcmVscy8ucmVsc1BLAQItABQABgAIAAAAIQD7of31DAIA APsDAAAOAAAAAAAAAAAAAAAAAC4CAABkcnMvZTJvRG9jLnhtbFBLAQItABQABgAIAAAAIQAN0y8F 3wAAAAoBAAAPAAAAAAAAAAAAAAAAAGYEAABkcnMvZG93bnJldi54bWxQSwUGAAAAAAQABADzAAAA cgUAAAAA " w14:anchorId="2074F399">
               <v:textbox inset=".5mm,1.2mm,.5mm,.5mm">
                 <w:txbxContent>
                   <w:p>
@@ -2190,7 +2165,7 @@
         </mc:Choice>
         <mc:Fallback xmlns:a1611="http://schemas.microsoft.com/office/drawing/2016/11/main" xmlns:a14="http://schemas.microsoft.com/office/drawing/2010/main" xmlns:pic="http://schemas.openxmlformats.org/drawingml/2006/picture" xmlns:a="http://schemas.openxmlformats.org/drawingml/2006/main">
           <w:pict w14:anchorId="69A2E7FB">
-            <v:line id="Straight Connector 19" style="position:absolute;flip:y;z-index:251622400;visibility:visible;mso-wrap-style:square;mso-width-percent:0;mso-height-percent:0;mso-wrap-distance-left:9pt;mso-wrap-distance-top:0;mso-wrap-distance-right:9pt;mso-wrap-distance-bottom:0;mso-position-horizontal:absolute;mso-position-horizontal-relative:text;mso-position-vertical:absolute;mso-position-vertical-relative:text;mso-width-percent:0;mso-height-percent:0;mso-width-relative:page;mso-height-relative:page" o:spid="_x0000_s1026" strokecolor="#974706 [1609]" strokeweight="1pt" from="-.1pt,5.2pt" to="520.7pt,5.2pt" w14:anchorId="60BE7D18" o:gfxdata="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">
+            <v:line id="Straight Connector 19" style="position:absolute;flip:y;z-index:251622400;visibility:visible;mso-wrap-style:square;mso-width-percent:0;mso-height-percent:0;mso-wrap-distance-left:9pt;mso-wrap-distance-top:0;mso-wrap-distance-right:9pt;mso-wrap-distance-bottom:0;mso-position-horizontal:absolute;mso-position-horizontal-relative:text;mso-position-vertical:absolute;mso-position-vertical-relative:text;mso-width-percent:0;mso-height-percent:0;mso-width-relative:page;mso-height-relative:page" o:spid="_x0000_s1026" strokecolor="#974706 [1609]" strokeweight="1pt" from="-.1pt,5.2pt" to="520.7pt,5.2pt" w14:anchorId="60BE7D18" o:gfxdata="UEsDBBQABgAIAAAAIQC2gziS/gAAAOEBAAATAAAAW0NvbnRlbnRfVHlwZXNdLnhtbJSRQU7DMBBF 90jcwfIWJU67QAgl6YK0S0CoHGBkTxKLZGx5TGhvj5O2G0SRWNoz/78nu9wcxkFMGNg6quQqL6RA 0s5Y6ir5vt9lD1JwBDIwOMJKHpHlpr69KfdHjyxSmriSfYz+USnWPY7AufNIadK6MEJMx9ApD/oD OlTrorhX2lFEilmcO2RdNtjC5xDF9pCuTyYBB5bi6bQ4syoJ3g9WQ0ymaiLzg5KdCXlKLjvcW893 SUOqXwnz5DrgnHtJTxOsQfEKIT7DmDSUCaxw7Rqn8787ZsmRM9e2VmPeBN4uqYvTtW7jvijg9N/y JsXecLq0q+WD6m8AAAD//wMAUEsDBBQABgAIAAAAIQA4/SH/1gAAAJQBAAALAAAAX3JlbHMvLnJl bHOkkMFqwzAMhu+DvYPRfXGawxijTi+j0GvpHsDYimMaW0Yy2fr2M4PBMnrbUb/Q94l/f/hMi1qR JVI2sOt6UJgd+ZiDgffL8ekFlFSbvV0oo4EbChzGx4f9GRdb25HMsYhqlCwG5lrLq9biZkxWOiqY 22YiTra2kYMu1l1tQD30/bPm3wwYN0x18gb45AdQl1tp5j/sFB2T0FQ7R0nTNEV3j6o9feQzro1i OWA14Fm+Q8a1a8+Bvu/d/dMb2JY5uiPbhG/ktn4cqGU/er3pcvwCAAD//wMAUEsDBBQABgAIAAAA IQCF0htp+QEAAEsEAAAOAAAAZHJzL2Uyb0RvYy54bWysVE1vGyEQvVfqf0Dc611b7bZdeZ2Do/TS D6tJcycseJGAQQPx2v++A2tvorSXRvUBLcO8N/Meg9dXR2fZQWE04Du+XNScKS+hN37f8V93N+8+ cRaT8L2w4FXHTyryq83bN+sxtGoFA9heISMSH9sxdHxIKbRVFeWgnIgLCMrToQZ0ItEW91WPYiR2 Z6tVXTfVCNgHBKlipOj1dMg3hV9rJdMPraNKzHacektlxbI+5LXarEW7RxEGI89tiFd04YTxVHSm uhZJsEc0f1A5IxEi6LSQ4CrQ2khVNJCaZf1Cze0ggipayJwYZpvi/6OV3w87ZKanu/vMmReO7ug2 oTD7IbEteE8OAjI6JKfGEFsCbP0Oz7sYdphlHzU6pq0J90RUjCBp7Fh8Ps0+q2NikoJNs3y/bOg6 5OWsmigyVcCYvihwLH903BqfLRCtOHyNicpS6iUlh61nI9Vcfawzn6ARQt8XQARr+htjbU4rA6W2 FtlB0CgIKZVPTcmzj+4b9FP8Q02/LJWqzJBp98RGZ9ZTMNsxGVC+0smqqaOfSpOlJHSyYiZ6Xnt5 rmI9ZWeYpk5nYD0pyK/gZdMX4Dk/Q1UZ9H8Bz4hSGXyawc54wL9VT8e58pR/cWDSnS14gP5URqNY QxNbnDu/rvwknu8L/Ok/YPMbAAD//wMAUEsDBBQABgAIAAAAIQDG+Oju3QAAAAgBAAAPAAAAZHJz L2Rvd25yZXYueG1sTI9BT8MwDIXvSPyHyEjctqTTNKGu6QSICWlwYGMSHLPGtBWJU5qsK/8eTxzg Zr/39Py5WI3eiQH72AbSkE0VCKQq2JZqDfvX9eQGREyGrHGBUMM3RliVlxeFyW040RaHXaoFl1DM jYYmpS6XMlYNehOnoUNi7yP03iRe+1ra3py43Ds5U2ohvWmJLzSmw/sGq8/d0WsYntaPb8/RZTW9 fC02D+/jljZ3Wl9fjbdLEAnH9BeGMz6jQ8lMh3AkG4XTMJlxkGU1B3G21Tzj6fCryLKQ/x8ofwAA AP//AwBQSwECLQAUAAYACAAAACEAtoM4kv4AAADhAQAAEwAAAAAAAAAAAAAAAAAAAAAAW0NvbnRl bnRfVHlwZXNdLnhtbFBLAQItABQABgAIAAAAIQA4/SH/1gAAAJQBAAALAAAAAAAAAAAAAAAAAC8B AABfcmVscy8ucmVsc1BLAQItABQABgAIAAAAIQCF0htp+QEAAEsEAAAOAAAAAAAAAAAAAAAAAC4C AABkcnMvZTJvRG9jLnhtbFBLAQItABQABgAIAAAAIQDG+Oju3QAAAAgBAAAPAAAAAAAAAAAAAAAA AFMEAABkcnMvZG93bnJldi54bWxQSwUGAAAAAAQABADzAAAAXQUAAAAA ">
               <v:stroke endcap="round"/>
             </v:line>
           </w:pict>
@@ -2369,7 +2344,7 @@
         </mc:Choice>
         <mc:Fallback>
           <w:pict w14:anchorId="07C84F41">
-            <v:shape id="Text Box 4" style="position:absolute;margin-left:444.65pt;margin-top:26.95pt;width:70.9pt;height:15.9pt;z-index:251663360;visibility:visible;mso-wrap-style:square;mso-width-percent:0;mso-height-percent:0;mso-wrap-distance-left:9pt;mso-wrap-distance-top:0;mso-wrap-distance-right:9pt;mso-wrap-distance-bottom:0;mso-position-horizontal:absolute;mso-position-horizontal-relative:text;mso-position-vertical:absolute;mso-position-vertical-relative:text;mso-width-percent:0;mso-height-percent:0;mso-width-relative:page;mso-height-relative:page;v-text-anchor:middle" o:spid="_x0000_s1028" filled="f" stroked="f" strokeweight=".5pt" type="#_x0000_t202" o:gfxdata="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" w14:anchorId="60DB5C39">
+            <v:shape id="Text Box 4" style="position:absolute;margin-left:444.65pt;margin-top:26.95pt;width:70.9pt;height:15.9pt;z-index:251663360;visibility:visible;mso-wrap-style:square;mso-width-percent:0;mso-height-percent:0;mso-wrap-distance-left:9pt;mso-wrap-distance-top:0;mso-wrap-distance-right:9pt;mso-wrap-distance-bottom:0;mso-position-horizontal:absolute;mso-position-horizontal-relative:text;mso-position-vertical:absolute;mso-position-vertical-relative:text;mso-width-percent:0;mso-height-percent:0;mso-width-relative:page;mso-height-relative:page;v-text-anchor:middle" o:spid="_x0000_s1028" filled="f" stroked="f" strokeweight=".5pt" type="#_x0000_t202" o:gfxdata="UEsDBBQABgAIAAAAIQC2gziS/gAAAOEBAAATAAAAW0NvbnRlbnRfVHlwZXNdLnhtbJSRQU7DMBBF 90jcwfIWJU67QAgl6YK0S0CoHGBkTxKLZGx5TGhvj5O2G0SRWNoz/78nu9wcxkFMGNg6quQqL6RA 0s5Y6ir5vt9lD1JwBDIwOMJKHpHlpr69KfdHjyxSmriSfYz+USnWPY7AufNIadK6MEJMx9ApD/oD OlTrorhX2lFEilmcO2RdNtjC5xDF9pCuTyYBB5bi6bQ4syoJ3g9WQ0ymaiLzg5KdCXlKLjvcW893 SUOqXwnz5DrgnHtJTxOsQfEKIT7DmDSUCaxw7Rqn8787ZsmRM9e2VmPeBN4uqYvTtW7jvijg9N/y JsXecLq0q+WD6m8AAAD//wMAUEsDBBQABgAIAAAAIQA4/SH/1gAAAJQBAAALAAAAX3JlbHMvLnJl bHOkkMFqwzAMhu+DvYPRfXGawxijTi+j0GvpHsDYimMaW0Yy2fr2M4PBMnrbUb/Q94l/f/hMi1qR JVI2sOt6UJgd+ZiDgffL8ekFlFSbvV0oo4EbChzGx4f9GRdb25HMsYhqlCwG5lrLq9biZkxWOiqY 22YiTra2kYMu1l1tQD30/bPm3wwYN0x18gb45AdQl1tp5j/sFB2T0FQ7R0nTNEV3j6o9feQzro1i OWA14Fm+Q8a1a8+Bvu/d/dMb2JY5uiPbhG/ktn4cqGU/er3pcvwCAAD//wMAUEsDBBQABgAIAAAA IQCkOxtWdAIAAFoFAAAOAAAAZHJzL2Uyb0RvYy54bWysVE1P3DAQvVfqf7B8LwkfRWVFFm1BVJUQ oC4VZ69js1Edj2t7N9n++j47yYJoL1S9OJOZN8/z6fOLvjVsq3xoyFb88KDkTFlJdWOfKv794frD J85CFLYWhqyq+E4FfjF//+68czN1RGsytfIMJDbMOlfxdYxuVhRBrlUrwgE5ZWHU5FsR8eufitqL DuytKY7K8rToyNfOk1QhQHs1GPk882utZLzTOqjITMURW8ynz+cqncX8XMyevHDrRo5hiH+IohWN xaV7qisRBdv45g+qtpGeAul4IKktSOtGqpwDsjksX2WzXAunci4oTnD7MoX/Rytvt/eeNXXFTziz okWLHlQf2Wfq2UmqTufCDKClAyz2UKPLkz5AmZLutW/TF+kw2FHn3b62iUxCeVaWJ8ewSJiQ6hlk sBfPzs6H+EVRy5JQcY/W5YqK7U2IA3SCpLssXTfG5PYZy7qKnx5/LLPD3gJyYxNW5UEYaVJCQ+BZ ijujEsbYb0qjEDn+pMgjqC6NZ1uB4RFSKhtz6pkX6ITSCOItjiP+Oaq3OA95TDeTjXvntrHkc/av wq5/TCHrAY+av8g7ibFf9XkCjqa+rqjeod2ehnUJTl43aMqNCPFeeOwH+oidj3c4tCEUn0aJszX5 X3/TJzzGFlbOOuxbxcPPjfCKM/PVYqDTck6Cn4TVJNhNe0nowiFeEyezCAcfzSRqT+0jnoJFugUm YSXuqriMfvq5jMPe4zGRarHIMCyhE/HGLp1M5Kktacge+kfh3TiJESN8S9MuitmrgRywydPSYhNJ N3laU2WHOo4VxwLneR8fm/RCvPzPqOcncf4bAAD//wMAUEsDBBQABgAIAAAAIQA02Haq4QAAAAoB AAAPAAAAZHJzL2Rvd25yZXYueG1sTI/RTsIwFIbvTXyH5ph4J91YkDHXEWIiIgkmgg9Q1sM6tp4u axnz7S1Xennyf/n/7+TL0bRswN7VlgTEkwgYUmlVTZWA78PbUwrMeUlKtpZQwA86WBb3d7nMlL3S Fw57X7FQQi6TArT3Xca5KzUa6Sa2QwrZyfZG+nD2FVe9vIZy0/JpFD1zI2sKC1p2+KqxbPYXI2Bd n+LD59BUnW4+3tfbze68OXshHh/G1Qswj6P/g+GmH9ShCE5HeyHlWCsgTRdJQAXMkgWwGxAlcQzs GKLZHHiR8/8vFL8AAAD//wMAUEsBAi0AFAAGAAgAAAAhALaDOJL+AAAA4QEAABMAAAAAAAAAAAAA AAAAAAAAAFtDb250ZW50X1R5cGVzXS54bWxQSwECLQAUAAYACAAAACEAOP0h/9YAAACUAQAACwAA AAAAAAAAAAAAAAAvAQAAX3JlbHMvLnJlbHNQSwECLQAUAAYACAAAACEApDsbVnQCAABaBQAADgAA AAAAAAAAAAAAAAAuAgAAZHJzL2Uyb0RvYy54bWxQSwECLQAUAAYACAAAACEANNh2quEAAAAKAQAA DwAAAAAAAAAAAAAAAADOBAAAZHJzL2Rvd25yZXYueG1sUEsFBgAAAAAEAAQA8wAAANwFAAAAAA== " w14:anchorId="60DB5C39">
               <v:textbox inset="0,0,0,0">
                 <w:txbxContent>
                   <w:p>

</xml_diff>